<commit_message>
Ćwiczenia 3 4 update
</commit_message>
<xml_diff>
--- a/cwiczenia_4/zapytania.docx
+++ b/cwiczenia_4/zapytania.docx
@@ -4,7 +4,7 @@
   <w:body>
     <w:p>
       <w:pPr>
-        <w:pStyle w:val="Akapitzlist"/>
+        <w:pStyle w:val="ListParagraph"/>
         <w:numPr>
           <w:ilvl w:val="0"/>
           <w:numId w:val="1"/>
@@ -141,16 +141,16 @@
     </w:p>
     <w:p>
       <w:pPr>
-        <w:pStyle w:val="Akapitzlist"/>
-        <w:spacing w:line="360" w:lineRule="auto"/>
-        <w:rPr>
-          <w:lang w:val="en-US"/>
-        </w:rPr>
-      </w:pPr>
-    </w:p>
-    <w:p>
-      <w:pPr>
-        <w:pStyle w:val="Akapitzlist"/>
+        <w:pStyle w:val="ListParagraph"/>
+        <w:spacing w:line="360" w:lineRule="auto"/>
+        <w:rPr>
+          <w:lang w:val="en-US"/>
+        </w:rPr>
+      </w:pPr>
+    </w:p>
+    <w:p>
+      <w:pPr>
+        <w:pStyle w:val="ListParagraph"/>
         <w:numPr>
           <w:ilvl w:val="0"/>
           <w:numId w:val="1"/>
@@ -169,7 +169,7 @@
     </w:p>
     <w:p>
       <w:pPr>
-        <w:pStyle w:val="Akapitzlist"/>
+        <w:pStyle w:val="ListParagraph"/>
         <w:spacing w:line="360" w:lineRule="auto"/>
         <w:rPr>
           <w:lang w:val="en-US"/>
@@ -184,7 +184,7 @@
     </w:p>
     <w:p>
       <w:pPr>
-        <w:pStyle w:val="Akapitzlist"/>
+        <w:pStyle w:val="ListParagraph"/>
         <w:spacing w:line="360" w:lineRule="auto"/>
         <w:rPr>
           <w:lang w:val="en-US"/>
@@ -199,7 +199,7 @@
     </w:p>
     <w:p>
       <w:pPr>
-        <w:pStyle w:val="Akapitzlist"/>
+        <w:pStyle w:val="ListParagraph"/>
         <w:spacing w:line="360" w:lineRule="auto"/>
         <w:rPr>
           <w:lang w:val="en-US"/>
@@ -214,7 +214,7 @@
     </w:p>
     <w:p>
       <w:pPr>
-        <w:pStyle w:val="Akapitzlist"/>
+        <w:pStyle w:val="ListParagraph"/>
         <w:spacing w:line="360" w:lineRule="auto"/>
         <w:rPr>
           <w:lang w:val="en-US"/>
@@ -237,16 +237,16 @@
     </w:p>
     <w:p>
       <w:pPr>
-        <w:pStyle w:val="Akapitzlist"/>
-        <w:spacing w:line="360" w:lineRule="auto"/>
-        <w:rPr>
-          <w:lang w:val="en-US"/>
-        </w:rPr>
-      </w:pPr>
-    </w:p>
-    <w:p>
-      <w:pPr>
-        <w:pStyle w:val="Akapitzlist"/>
+        <w:pStyle w:val="ListParagraph"/>
+        <w:spacing w:line="360" w:lineRule="auto"/>
+        <w:rPr>
+          <w:lang w:val="en-US"/>
+        </w:rPr>
+      </w:pPr>
+    </w:p>
+    <w:p>
+      <w:pPr>
+        <w:pStyle w:val="ListParagraph"/>
         <w:numPr>
           <w:ilvl w:val="0"/>
           <w:numId w:val="1"/>
@@ -321,7 +321,7 @@
     </w:p>
     <w:p>
       <w:pPr>
-        <w:pStyle w:val="Akapitzlist"/>
+        <w:pStyle w:val="ListParagraph"/>
         <w:spacing w:line="360" w:lineRule="auto"/>
         <w:rPr>
           <w:lang w:val="en-US"/>
@@ -336,7 +336,7 @@
     </w:p>
     <w:p>
       <w:pPr>
-        <w:pStyle w:val="Akapitzlist"/>
+        <w:pStyle w:val="ListParagraph"/>
         <w:spacing w:line="360" w:lineRule="auto"/>
         <w:rPr>
           <w:lang w:val="en-US"/>
@@ -373,7 +373,7 @@
     </w:p>
     <w:p>
       <w:pPr>
-        <w:pStyle w:val="Akapitzlist"/>
+        <w:pStyle w:val="ListParagraph"/>
         <w:spacing w:line="360" w:lineRule="auto"/>
         <w:rPr>
           <w:lang w:val="en-US"/>
@@ -396,7 +396,7 @@
     </w:p>
     <w:p>
       <w:pPr>
-        <w:pStyle w:val="Akapitzlist"/>
+        <w:pStyle w:val="ListParagraph"/>
         <w:spacing w:line="360" w:lineRule="auto"/>
         <w:rPr>
           <w:lang w:val="en-US"/>
@@ -433,16 +433,16 @@
     </w:p>
     <w:p>
       <w:pPr>
-        <w:pStyle w:val="Akapitzlist"/>
-        <w:spacing w:line="360" w:lineRule="auto"/>
-        <w:rPr>
-          <w:lang w:val="en-US"/>
-        </w:rPr>
-      </w:pPr>
-    </w:p>
-    <w:p>
-      <w:pPr>
-        <w:pStyle w:val="Akapitzlist"/>
+        <w:pStyle w:val="ListParagraph"/>
+        <w:spacing w:line="360" w:lineRule="auto"/>
+        <w:rPr>
+          <w:lang w:val="en-US"/>
+        </w:rPr>
+      </w:pPr>
+    </w:p>
+    <w:p>
+      <w:pPr>
+        <w:pStyle w:val="ListParagraph"/>
         <w:numPr>
           <w:ilvl w:val="0"/>
           <w:numId w:val="1"/>
@@ -497,7 +497,7 @@
     </w:p>
     <w:p>
       <w:pPr>
-        <w:pStyle w:val="Akapitzlist"/>
+        <w:pStyle w:val="ListParagraph"/>
         <w:spacing w:line="360" w:lineRule="auto"/>
         <w:rPr>
           <w:lang w:val="en-US"/>
@@ -512,7 +512,7 @@
     </w:p>
     <w:p>
       <w:pPr>
-        <w:pStyle w:val="Akapitzlist"/>
+        <w:pStyle w:val="ListParagraph"/>
         <w:spacing w:line="360" w:lineRule="auto"/>
         <w:rPr>
           <w:lang w:val="en-US"/>
@@ -527,7 +527,7 @@
     </w:p>
     <w:p>
       <w:pPr>
-        <w:pStyle w:val="Akapitzlist"/>
+        <w:pStyle w:val="ListParagraph"/>
         <w:spacing w:line="360" w:lineRule="auto"/>
         <w:rPr>
           <w:lang w:val="en-US"/>
@@ -566,7 +566,7 @@
     </w:p>
     <w:p>
       <w:pPr>
-        <w:pStyle w:val="Akapitzlist"/>
+        <w:pStyle w:val="ListParagraph"/>
         <w:spacing w:line="360" w:lineRule="auto"/>
         <w:rPr>
           <w:lang w:val="en-US"/>
@@ -581,7 +581,7 @@
     </w:p>
     <w:p>
       <w:pPr>
-        <w:pStyle w:val="Akapitzlist"/>
+        <w:pStyle w:val="ListParagraph"/>
         <w:spacing w:line="360" w:lineRule="auto"/>
         <w:rPr>
           <w:lang w:val="en-US"/>
@@ -596,7 +596,7 @@
     </w:p>
     <w:p>
       <w:pPr>
-        <w:pStyle w:val="Akapitzlist"/>
+        <w:pStyle w:val="ListParagraph"/>
         <w:spacing w:line="360" w:lineRule="auto"/>
         <w:rPr>
           <w:lang w:val="en-US"/>
@@ -635,7 +635,7 @@
     </w:p>
     <w:p>
       <w:pPr>
-        <w:pStyle w:val="Akapitzlist"/>
+        <w:pStyle w:val="ListParagraph"/>
         <w:spacing w:line="360" w:lineRule="auto"/>
         <w:rPr>
           <w:lang w:val="en-US"/>
@@ -650,16 +650,16 @@
     </w:p>
     <w:p>
       <w:pPr>
-        <w:pStyle w:val="Akapitzlist"/>
-        <w:spacing w:line="360" w:lineRule="auto"/>
-        <w:rPr>
-          <w:lang w:val="en-US"/>
-        </w:rPr>
-      </w:pPr>
-    </w:p>
-    <w:p>
-      <w:pPr>
-        <w:pStyle w:val="Akapitzlist"/>
+        <w:pStyle w:val="ListParagraph"/>
+        <w:spacing w:line="360" w:lineRule="auto"/>
+        <w:rPr>
+          <w:lang w:val="en-US"/>
+        </w:rPr>
+      </w:pPr>
+    </w:p>
+    <w:p>
+      <w:pPr>
+        <w:pStyle w:val="ListParagraph"/>
         <w:numPr>
           <w:ilvl w:val="0"/>
           <w:numId w:val="1"/>
@@ -706,7 +706,7 @@
     </w:p>
     <w:p>
       <w:pPr>
-        <w:pStyle w:val="Akapitzlist"/>
+        <w:pStyle w:val="ListParagraph"/>
         <w:spacing w:line="360" w:lineRule="auto"/>
         <w:rPr>
           <w:lang w:val="en-US"/>
@@ -721,7 +721,7 @@
     </w:p>
     <w:p>
       <w:pPr>
-        <w:pStyle w:val="Akapitzlist"/>
+        <w:pStyle w:val="ListParagraph"/>
         <w:spacing w:line="360" w:lineRule="auto"/>
         <w:rPr>
           <w:lang w:val="en-US"/>
@@ -736,16 +736,16 @@
     </w:p>
     <w:p>
       <w:pPr>
-        <w:pStyle w:val="Akapitzlist"/>
-        <w:spacing w:line="360" w:lineRule="auto"/>
-        <w:rPr>
-          <w:lang w:val="en-US"/>
-        </w:rPr>
-      </w:pPr>
-    </w:p>
-    <w:p>
-      <w:pPr>
-        <w:pStyle w:val="Akapitzlist"/>
+        <w:pStyle w:val="ListParagraph"/>
+        <w:spacing w:line="360" w:lineRule="auto"/>
+        <w:rPr>
+          <w:lang w:val="en-US"/>
+        </w:rPr>
+      </w:pPr>
+    </w:p>
+    <w:p>
+      <w:pPr>
+        <w:pStyle w:val="ListParagraph"/>
         <w:numPr>
           <w:ilvl w:val="0"/>
           <w:numId w:val="1"/>
@@ -755,10 +755,385 @@
           <w:lang w:val="en-US"/>
         </w:rPr>
       </w:pPr>
-    </w:p>
-    <w:p>
-      <w:pPr>
-        <w:pStyle w:val="Akapitzlist"/>
+      <w:r>
+        <w:rPr>
+          <w:lang w:val="en-US"/>
+        </w:rPr>
+        <w:t>match r1 = (a0:Airport{name:'LAX'})&lt;-[:ORIGIN]-(f1:Flight)-[:DESTINATION]-&gt;(a1:Airport)&lt;-[:ORIGIN | DESTINATION*]-(f2:Flight)-[:ORIGIN | DESTINATION*]-&gt;(a2:Airport)&lt;-[r*0..5]-&gt;(a3:Airport)</w:t>
+      </w:r>
+    </w:p>
+    <w:p>
+      <w:pPr>
+        <w:pStyle w:val="ListParagraph"/>
+        <w:spacing w:line="360" w:lineRule="auto"/>
+        <w:rPr>
+          <w:lang w:val="en-US"/>
+        </w:rPr>
+      </w:pPr>
+      <w:r>
+        <w:rPr>
+          <w:lang w:val="en-US"/>
+        </w:rPr>
+        <w:t>where a1.name &lt;&gt; 'LAX'</w:t>
+      </w:r>
+    </w:p>
+    <w:p>
+      <w:pPr>
+        <w:pStyle w:val="ListParagraph"/>
+        <w:spacing w:line="360" w:lineRule="auto"/>
+        <w:rPr>
+          <w:lang w:val="en-US"/>
+        </w:rPr>
+      </w:pPr>
+      <w:r>
+        <w:rPr>
+          <w:lang w:val="en-US"/>
+        </w:rPr>
+        <w:lastRenderedPageBreak/>
+        <w:t>and a2.name &lt;&gt; 'LAX'</w:t>
+      </w:r>
+    </w:p>
+    <w:p>
+      <w:pPr>
+        <w:pStyle w:val="ListParagraph"/>
+        <w:spacing w:line="360" w:lineRule="auto"/>
+        <w:rPr>
+          <w:lang w:val="en-US"/>
+        </w:rPr>
+      </w:pPr>
+      <w:r>
+        <w:rPr>
+          <w:lang w:val="en-US"/>
+        </w:rPr>
+        <w:t>and a3.name &lt;&gt; 'LAX'</w:t>
+      </w:r>
+    </w:p>
+    <w:p>
+      <w:pPr>
+        <w:pStyle w:val="ListParagraph"/>
+        <w:spacing w:line="360" w:lineRule="auto"/>
+        <w:rPr>
+          <w:lang w:val="en-US"/>
+        </w:rPr>
+      </w:pPr>
+      <w:r>
+        <w:rPr>
+          <w:lang w:val="en-US"/>
+        </w:rPr>
+        <w:t>and a1.name &lt;&gt; a2.name</w:t>
+      </w:r>
+    </w:p>
+    <w:p>
+      <w:pPr>
+        <w:pStyle w:val="ListParagraph"/>
+        <w:spacing w:line="360" w:lineRule="auto"/>
+        <w:rPr>
+          <w:lang w:val="en-US"/>
+        </w:rPr>
+      </w:pPr>
+      <w:r>
+        <w:rPr>
+          <w:lang w:val="en-US"/>
+        </w:rPr>
+        <w:t>and a1.name &lt;&gt; a3.name</w:t>
+      </w:r>
+    </w:p>
+    <w:p>
+      <w:pPr>
+        <w:pStyle w:val="ListParagraph"/>
+        <w:spacing w:line="360" w:lineRule="auto"/>
+        <w:rPr>
+          <w:lang w:val="en-US"/>
+        </w:rPr>
+      </w:pPr>
+      <w:r>
+        <w:rPr>
+          <w:lang w:val="en-US"/>
+        </w:rPr>
+        <w:t>and a2.name &lt;&gt; a3.name</w:t>
+      </w:r>
+    </w:p>
+    <w:p>
+      <w:pPr>
+        <w:pStyle w:val="ListParagraph"/>
+        <w:spacing w:line="360" w:lineRule="auto"/>
+        <w:rPr>
+          <w:lang w:val="en-US"/>
+        </w:rPr>
+      </w:pPr>
+      <w:r>
+        <w:rPr>
+          <w:lang w:val="en-US"/>
+        </w:rPr>
+        <w:t>match cf1 = (f1)&lt;-[:ASSIGN]-(t1:Ticket)</w:t>
+      </w:r>
+    </w:p>
+    <w:p>
+      <w:pPr>
+        <w:pStyle w:val="ListParagraph"/>
+        <w:spacing w:line="360" w:lineRule="auto"/>
+        <w:rPr>
+          <w:lang w:val="en-US"/>
+        </w:rPr>
+      </w:pPr>
+      <w:r>
+        <w:rPr>
+          <w:lang w:val="en-US"/>
+        </w:rPr>
+        <w:t>match cf2 = (f2)&lt;-[:ASSIGN]-(t2:Ticket)</w:t>
+      </w:r>
+    </w:p>
+    <w:p>
+      <w:pPr>
+        <w:pStyle w:val="ListParagraph"/>
+        <w:spacing w:line="360" w:lineRule="auto"/>
+        <w:rPr>
+          <w:lang w:val="en-US"/>
+        </w:rPr>
+      </w:pPr>
+      <w:r>
+        <w:rPr>
+          <w:lang w:val="en-US"/>
+        </w:rPr>
+        <w:t>unwind r as relation</w:t>
+      </w:r>
+    </w:p>
+    <w:p>
+      <w:pPr>
+        <w:pStyle w:val="ListParagraph"/>
+        <w:spacing w:line="360" w:lineRule="auto"/>
+        <w:rPr>
+          <w:lang w:val="en-US"/>
+        </w:rPr>
+      </w:pPr>
+      <w:r>
+        <w:rPr>
+          <w:lang w:val="en-US"/>
+        </w:rPr>
+        <w:t xml:space="preserve">with r1, cf1, cf2,  </w:t>
+      </w:r>
+    </w:p>
+    <w:p>
+      <w:pPr>
+        <w:pStyle w:val="ListParagraph"/>
+        <w:spacing w:line="360" w:lineRule="auto"/>
+        <w:rPr>
+          <w:lang w:val="en-US"/>
+        </w:rPr>
+      </w:pPr>
+      <w:r>
+        <w:rPr>
+          <w:lang w:val="en-US"/>
+        </w:rPr>
+        <w:t>case</w:t>
+      </w:r>
+    </w:p>
+    <w:p>
+      <w:pPr>
+        <w:pStyle w:val="ListParagraph"/>
+        <w:spacing w:line="360" w:lineRule="auto"/>
+        <w:rPr>
+          <w:lang w:val="en-US"/>
+        </w:rPr>
+      </w:pPr>
+      <w:r>
+        <w:rPr>
+          <w:lang w:val="en-US"/>
+        </w:rPr>
+        <w:t xml:space="preserve">    when a3 is not null then a3</w:t>
+      </w:r>
+    </w:p>
+    <w:p>
+      <w:pPr>
+        <w:pStyle w:val="ListParagraph"/>
+        <w:spacing w:line="360" w:lineRule="auto"/>
+        <w:rPr>
+          <w:lang w:val="en-US"/>
+        </w:rPr>
+      </w:pPr>
+      <w:r>
+        <w:rPr>
+          <w:lang w:val="en-US"/>
+        </w:rPr>
+        <w:t xml:space="preserve">    when a2 is not null then a2</w:t>
+      </w:r>
+    </w:p>
+    <w:p>
+      <w:pPr>
+        <w:pStyle w:val="ListParagraph"/>
+        <w:spacing w:line="360" w:lineRule="auto"/>
+        <w:rPr>
+          <w:lang w:val="en-US"/>
+        </w:rPr>
+      </w:pPr>
+      <w:r>
+        <w:rPr>
+          <w:lang w:val="en-US"/>
+        </w:rPr>
+        <w:t xml:space="preserve">    else a1</w:t>
+      </w:r>
+    </w:p>
+    <w:p>
+      <w:pPr>
+        <w:pStyle w:val="ListParagraph"/>
+        <w:spacing w:line="360" w:lineRule="auto"/>
+        <w:rPr>
+          <w:lang w:val="en-US"/>
+        </w:rPr>
+      </w:pPr>
+      <w:r>
+        <w:rPr>
+          <w:lang w:val="en-US"/>
+        </w:rPr>
+        <w:t xml:space="preserve">end as target, </w:t>
+      </w:r>
+    </w:p>
+    <w:p>
+      <w:pPr>
+        <w:pStyle w:val="ListParagraph"/>
+        <w:spacing w:line="360" w:lineRule="auto"/>
+        <w:rPr>
+          <w:lang w:val="en-US"/>
+        </w:rPr>
+      </w:pPr>
+      <w:r>
+        <w:rPr>
+          <w:lang w:val="en-US"/>
+        </w:rPr>
+        <w:t>case</w:t>
+      </w:r>
+    </w:p>
+    <w:p>
+      <w:pPr>
+        <w:pStyle w:val="ListParagraph"/>
+        <w:spacing w:line="360" w:lineRule="auto"/>
+        <w:rPr>
+          <w:lang w:val="en-US"/>
+        </w:rPr>
+      </w:pPr>
+      <w:r>
+        <w:rPr>
+          <w:lang w:val="en-US"/>
+        </w:rPr>
+        <w:t xml:space="preserve">    when a3 is not null then sum(t1.price) + sum(t2.price) + sum(</w:t>
+      </w:r>
+      <w:proofErr w:type="spellStart"/>
+      <w:r>
+        <w:rPr>
+          <w:lang w:val="en-US"/>
+        </w:rPr>
+        <w:t>relation.price</w:t>
+      </w:r>
+      <w:proofErr w:type="spellEnd"/>
+      <w:r>
+        <w:rPr>
+          <w:lang w:val="en-US"/>
+        </w:rPr>
+        <w:t>)</w:t>
+      </w:r>
+    </w:p>
+    <w:p>
+      <w:pPr>
+        <w:pStyle w:val="ListParagraph"/>
+        <w:spacing w:line="360" w:lineRule="auto"/>
+        <w:rPr>
+          <w:lang w:val="en-US"/>
+        </w:rPr>
+      </w:pPr>
+      <w:r>
+        <w:rPr>
+          <w:lang w:val="en-US"/>
+        </w:rPr>
+        <w:t xml:space="preserve">    when a2 is not null then sum(t1.price) + sum(t2.price)</w:t>
+      </w:r>
+    </w:p>
+    <w:p>
+      <w:pPr>
+        <w:pStyle w:val="ListParagraph"/>
+        <w:spacing w:line="360" w:lineRule="auto"/>
+        <w:rPr>
+          <w:lang w:val="en-US"/>
+        </w:rPr>
+      </w:pPr>
+      <w:r>
+        <w:rPr>
+          <w:lang w:val="en-US"/>
+        </w:rPr>
+        <w:t xml:space="preserve">    else sum(t1.price)</w:t>
+      </w:r>
+    </w:p>
+    <w:p>
+      <w:pPr>
+        <w:pStyle w:val="ListParagraph"/>
+        <w:spacing w:line="360" w:lineRule="auto"/>
+        <w:rPr>
+          <w:lang w:val="en-US"/>
+        </w:rPr>
+      </w:pPr>
+      <w:r>
+        <w:rPr>
+          <w:lang w:val="en-US"/>
+        </w:rPr>
+        <w:t>end as cost</w:t>
+      </w:r>
+    </w:p>
+    <w:p>
+      <w:pPr>
+        <w:pStyle w:val="ListParagraph"/>
+        <w:spacing w:line="360" w:lineRule="auto"/>
+        <w:rPr>
+          <w:lang w:val="en-US"/>
+        </w:rPr>
+      </w:pPr>
+      <w:r>
+        <w:rPr>
+          <w:lang w:val="en-US"/>
+        </w:rPr>
+        <w:t>where cost &lt; 3000</w:t>
+      </w:r>
+    </w:p>
+    <w:p>
+      <w:pPr>
+        <w:pStyle w:val="ListParagraph"/>
+        <w:spacing w:line="360" w:lineRule="auto"/>
+        <w:rPr>
+          <w:lang w:val="en-US"/>
+        </w:rPr>
+      </w:pPr>
+      <w:r>
+        <w:rPr>
+          <w:lang w:val="en-US"/>
+        </w:rPr>
+        <w:t>return distinct target</w:t>
+      </w:r>
+    </w:p>
+    <w:p>
+      <w:pPr>
+        <w:pStyle w:val="ListParagraph"/>
+        <w:spacing w:line="360" w:lineRule="auto"/>
+        <w:rPr>
+          <w:lang w:val="en-US"/>
+        </w:rPr>
+      </w:pPr>
+      <w:r>
+        <w:rPr>
+          <w:lang w:val="en-US"/>
+        </w:rPr>
+        <w:t>order by target.name</w:t>
+      </w:r>
+    </w:p>
+    <w:p>
+      <w:pPr>
+        <w:pStyle w:val="ListParagraph"/>
+        <w:spacing w:line="360" w:lineRule="auto"/>
+        <w:rPr>
+          <w:lang w:val="en-US"/>
+        </w:rPr>
+      </w:pPr>
+    </w:p>
+    <w:p>
+      <w:pPr>
+        <w:pStyle w:val="ListParagraph"/>
         <w:numPr>
           <w:ilvl w:val="0"/>
           <w:numId w:val="1"/>
@@ -768,10 +1143,85 @@
           <w:lang w:val="en-US"/>
         </w:rPr>
       </w:pPr>
-    </w:p>
-    <w:p>
-      <w:pPr>
-        <w:pStyle w:val="Akapitzlist"/>
+      <w:r>
+        <w:rPr>
+          <w:lang w:val="en-US"/>
+        </w:rPr>
+        <w:t>match r1 = (a0:Airport{name:'LAX'})&lt;-[:ORIGIN]-(f1:Flight)-[r2:ORIGIN|DESTINATION*]-&gt;(a1:Airport{name:'DAY'})</w:t>
+      </w:r>
+    </w:p>
+    <w:p>
+      <w:pPr>
+        <w:pStyle w:val="ListParagraph"/>
+        <w:spacing w:line="360" w:lineRule="auto"/>
+        <w:rPr>
+          <w:lang w:val="en-US"/>
+        </w:rPr>
+      </w:pPr>
+      <w:r>
+        <w:rPr>
+          <w:lang w:val="en-US"/>
+        </w:rPr>
+        <w:t>match cf1 = (f1)&lt;-[:ASSIGN]-(t1:Ticket)</w:t>
+      </w:r>
+    </w:p>
+    <w:p>
+      <w:pPr>
+        <w:pStyle w:val="ListParagraph"/>
+        <w:spacing w:line="360" w:lineRule="auto"/>
+        <w:rPr>
+          <w:lang w:val="en-US"/>
+        </w:rPr>
+      </w:pPr>
+      <w:r>
+        <w:rPr>
+          <w:lang w:val="en-US"/>
+        </w:rPr>
+        <w:t>with r1, cf1, sum(t1.price) as cost</w:t>
+      </w:r>
+    </w:p>
+    <w:p>
+      <w:pPr>
+        <w:pStyle w:val="ListParagraph"/>
+        <w:spacing w:line="360" w:lineRule="auto"/>
+        <w:rPr>
+          <w:lang w:val="en-US"/>
+        </w:rPr>
+      </w:pPr>
+      <w:r>
+        <w:rPr>
+          <w:lang w:val="en-US"/>
+        </w:rPr>
+        <w:t>return r1, cost</w:t>
+      </w:r>
+    </w:p>
+    <w:p>
+      <w:pPr>
+        <w:pStyle w:val="ListParagraph"/>
+        <w:spacing w:line="360" w:lineRule="auto"/>
+        <w:rPr>
+          <w:lang w:val="en-US"/>
+        </w:rPr>
+      </w:pPr>
+      <w:r>
+        <w:rPr>
+          <w:lang w:val="en-US"/>
+        </w:rPr>
+        <w:t>order by cost</w:t>
+      </w:r>
+    </w:p>
+    <w:p>
+      <w:pPr>
+        <w:pStyle w:val="ListParagraph"/>
+        <w:spacing w:line="360" w:lineRule="auto"/>
+        <w:rPr>
+          <w:lang w:val="en-US"/>
+        </w:rPr>
+      </w:pPr>
+    </w:p>
+    <w:p>
+      <w:pPr>
+        <w:pStyle w:val="ListParagraph"/>
         <w:numPr>
           <w:ilvl w:val="0"/>
           <w:numId w:val="1"/>
@@ -781,6 +1231,273 @@
           <w:lang w:val="en-US"/>
         </w:rPr>
       </w:pPr>
+      <w:r>
+        <w:rPr>
+          <w:lang w:val="en-US"/>
+        </w:rPr>
+        <w:t>match r1 = (a0:Airport{name:'LAX'})&lt;-[:ORIGIN]-(f1:Flight)-[r2:ORIGIN|DESTINATION*]-&gt;(a1:Airport{name:'DAY'})</w:t>
+      </w:r>
+    </w:p>
+    <w:p>
+      <w:pPr>
+        <w:pStyle w:val="ListParagraph"/>
+        <w:spacing w:line="360" w:lineRule="auto"/>
+        <w:rPr>
+          <w:lang w:val="en-US"/>
+        </w:rPr>
+      </w:pPr>
+      <w:r>
+        <w:rPr>
+          <w:lang w:val="en-US"/>
+        </w:rPr>
+        <w:t>match cf1 = (f1)&lt;-[:ASSIGN]-(t1:Ticket)</w:t>
+      </w:r>
+    </w:p>
+    <w:p>
+      <w:pPr>
+        <w:pStyle w:val="ListParagraph"/>
+        <w:spacing w:line="360" w:lineRule="auto"/>
+        <w:rPr>
+          <w:lang w:val="en-US"/>
+        </w:rPr>
+      </w:pPr>
+      <w:r>
+        <w:rPr>
+          <w:lang w:val="en-US"/>
+        </w:rPr>
+        <w:t>with r1, cf1, sum(t1.price) as cost</w:t>
+      </w:r>
+    </w:p>
+    <w:p>
+      <w:pPr>
+        <w:pStyle w:val="ListParagraph"/>
+        <w:spacing w:line="360" w:lineRule="auto"/>
+        <w:rPr>
+          <w:lang w:val="en-US"/>
+        </w:rPr>
+      </w:pPr>
+      <w:r>
+        <w:rPr>
+          <w:lang w:val="en-US"/>
+        </w:rPr>
+        <w:t>return r1, cost</w:t>
+      </w:r>
+    </w:p>
+    <w:p>
+      <w:pPr>
+        <w:pStyle w:val="ListParagraph"/>
+        <w:spacing w:line="360" w:lineRule="auto"/>
+        <w:rPr>
+          <w:lang w:val="en-US"/>
+        </w:rPr>
+      </w:pPr>
+      <w:r>
+        <w:rPr>
+          <w:lang w:val="en-US"/>
+        </w:rPr>
+        <w:lastRenderedPageBreak/>
+        <w:t>order by cost</w:t>
+      </w:r>
+    </w:p>
+    <w:p>
+      <w:pPr>
+        <w:pStyle w:val="ListParagraph"/>
+        <w:spacing w:line="360" w:lineRule="auto"/>
+        <w:rPr>
+          <w:lang w:val="en-US"/>
+        </w:rPr>
+      </w:pPr>
+      <w:r>
+        <w:rPr>
+          <w:lang w:val="en-US"/>
+        </w:rPr>
+        <w:t>limit 1</w:t>
+      </w:r>
+    </w:p>
+    <w:p>
+      <w:pPr>
+        <w:pStyle w:val="ListParagraph"/>
+        <w:spacing w:line="360" w:lineRule="auto"/>
+        <w:rPr>
+          <w:lang w:val="en-US"/>
+        </w:rPr>
+      </w:pPr>
+    </w:p>
+    <w:p>
+      <w:pPr>
+        <w:pStyle w:val="ListParagraph"/>
+        <w:numPr>
+          <w:ilvl w:val="0"/>
+          <w:numId w:val="1"/>
+        </w:numPr>
+        <w:spacing w:line="360" w:lineRule="auto"/>
+        <w:rPr>
+          <w:lang w:val="en-US"/>
+        </w:rPr>
+      </w:pPr>
+    </w:p>
+    <w:p>
+      <w:pPr>
+        <w:pStyle w:val="ListParagraph"/>
+        <w:spacing w:line="360" w:lineRule="auto"/>
+        <w:rPr>
+          <w:lang w:val="en-US"/>
+        </w:rPr>
+      </w:pPr>
+    </w:p>
+    <w:p>
+      <w:pPr>
+        <w:pStyle w:val="ListParagraph"/>
+        <w:numPr>
+          <w:ilvl w:val="0"/>
+          <w:numId w:val="1"/>
+        </w:numPr>
+        <w:spacing w:line="360" w:lineRule="auto"/>
+        <w:rPr>
+          <w:lang w:val="en-US"/>
+        </w:rPr>
+      </w:pPr>
+      <w:r>
+        <w:rPr>
+          <w:lang w:val="en-US"/>
+        </w:rPr>
+        <w:t>match r1 = (a1:Airport)&lt;-[:ORIGIN]-(f1:Flight)-[:DESTINATION]-&gt;(a2:Airport)&lt;-[:ORIGIN]-(f2:Flight)-[:DESTINATION]-&gt;(a3:Airport)</w:t>
+      </w:r>
+    </w:p>
+    <w:p>
+      <w:pPr>
+        <w:pStyle w:val="ListParagraph"/>
+        <w:spacing w:line="360" w:lineRule="auto"/>
+        <w:rPr>
+          <w:lang w:val="en-US"/>
+        </w:rPr>
+      </w:pPr>
+      <w:r>
+        <w:rPr>
+          <w:lang w:val="en-US"/>
+        </w:rPr>
+        <w:t>where a1 &lt;&gt; a2</w:t>
+      </w:r>
+    </w:p>
+    <w:p>
+      <w:pPr>
+        <w:pStyle w:val="ListParagraph"/>
+        <w:spacing w:line="360" w:lineRule="auto"/>
+        <w:rPr>
+          <w:lang w:val="en-US"/>
+        </w:rPr>
+      </w:pPr>
+      <w:r>
+        <w:rPr>
+          <w:lang w:val="en-US"/>
+        </w:rPr>
+        <w:t>and a1 &lt;&gt; a3</w:t>
+      </w:r>
+    </w:p>
+    <w:p>
+      <w:pPr>
+        <w:pStyle w:val="ListParagraph"/>
+        <w:spacing w:line="360" w:lineRule="auto"/>
+        <w:rPr>
+          <w:lang w:val="en-US"/>
+        </w:rPr>
+      </w:pPr>
+      <w:r>
+        <w:rPr>
+          <w:lang w:val="en-US"/>
+        </w:rPr>
+        <w:t>and a2 &lt;&gt; a3</w:t>
+      </w:r>
+    </w:p>
+    <w:p>
+      <w:pPr>
+        <w:pStyle w:val="ListParagraph"/>
+        <w:spacing w:line="360" w:lineRule="auto"/>
+        <w:rPr>
+          <w:lang w:val="en-US"/>
+        </w:rPr>
+      </w:pPr>
+      <w:r>
+        <w:rPr>
+          <w:lang w:val="en-US"/>
+        </w:rPr>
+        <w:t>match cf1 = (f1)&lt;-[:ASSIGN]-(t1:Ticket)</w:t>
+      </w:r>
+    </w:p>
+    <w:p>
+      <w:pPr>
+        <w:pStyle w:val="ListParagraph"/>
+        <w:spacing w:line="360" w:lineRule="auto"/>
+        <w:rPr>
+          <w:lang w:val="en-US"/>
+        </w:rPr>
+      </w:pPr>
+      <w:r>
+        <w:rPr>
+          <w:lang w:val="en-US"/>
+        </w:rPr>
+        <w:t>match cf2 = (f2)&lt;-[:ASSIGN]-(t2:Ticket)</w:t>
+      </w:r>
+    </w:p>
+    <w:p>
+      <w:pPr>
+        <w:pStyle w:val="ListParagraph"/>
+        <w:spacing w:line="360" w:lineRule="auto"/>
+        <w:rPr>
+          <w:lang w:val="en-US"/>
+        </w:rPr>
+      </w:pPr>
+      <w:r>
+        <w:rPr>
+          <w:lang w:val="en-US"/>
+        </w:rPr>
+        <w:t>with r1, cf1, cf2, t1.price+t2.price as cost</w:t>
+      </w:r>
+    </w:p>
+    <w:p>
+      <w:pPr>
+        <w:pStyle w:val="ListParagraph"/>
+        <w:spacing w:line="360" w:lineRule="auto"/>
+        <w:rPr>
+          <w:lang w:val="en-US"/>
+        </w:rPr>
+      </w:pPr>
+      <w:r>
+        <w:rPr>
+          <w:lang w:val="en-US"/>
+        </w:rPr>
+        <w:t>return r1, cost</w:t>
+      </w:r>
+    </w:p>
+    <w:p>
+      <w:pPr>
+        <w:pStyle w:val="ListParagraph"/>
+        <w:spacing w:line="360" w:lineRule="auto"/>
+        <w:rPr>
+          <w:lang w:val="en-US"/>
+        </w:rPr>
+      </w:pPr>
+      <w:r>
+        <w:rPr>
+          <w:lang w:val="en-US"/>
+        </w:rPr>
+        <w:t>order by cost</w:t>
+      </w:r>
+    </w:p>
+    <w:p>
+      <w:pPr>
+        <w:pStyle w:val="ListParagraph"/>
+        <w:spacing w:line="360" w:lineRule="auto"/>
+        <w:rPr>
+          <w:lang w:val="en-US"/>
+        </w:rPr>
+      </w:pPr>
+      <w:r>
+        <w:rPr>
+          <w:lang w:val="en-US"/>
+        </w:rPr>
+        <w:t>limit 1</w:t>
+      </w:r>
     </w:p>
     <w:sectPr>
       <w:pgSz w:w="11906" w:h="16838"/>
@@ -1284,17 +2001,17 @@
     <w:lsdException w:name="Unresolved Mention" w:semiHidden="1" w:unhideWhenUsed="1"/>
     <w:lsdException w:name="Smart Link" w:semiHidden="1" w:unhideWhenUsed="1"/>
   </w:latentStyles>
-  <w:style w:type="paragraph" w:default="1" w:styleId="Normalny">
+  <w:style w:type="paragraph" w:default="1" w:styleId="Normal">
     <w:name w:val="Normal"/>
     <w:qFormat/>
   </w:style>
-  <w:style w:type="character" w:default="1" w:styleId="Domylnaczcionkaakapitu">
+  <w:style w:type="character" w:default="1" w:styleId="DefaultParagraphFont">
     <w:name w:val="Default Paragraph Font"/>
     <w:uiPriority w:val="1"/>
     <w:semiHidden/>
     <w:unhideWhenUsed/>
   </w:style>
-  <w:style w:type="table" w:default="1" w:styleId="Standardowy">
+  <w:style w:type="table" w:default="1" w:styleId="TableNormal">
     <w:name w:val="Normal Table"/>
     <w:uiPriority w:val="99"/>
     <w:semiHidden/>
@@ -1309,15 +2026,15 @@
       </w:tblCellMar>
     </w:tblPr>
   </w:style>
-  <w:style w:type="numbering" w:default="1" w:styleId="Bezlisty">
+  <w:style w:type="numbering" w:default="1" w:styleId="NoList">
     <w:name w:val="No List"/>
     <w:uiPriority w:val="99"/>
     <w:semiHidden/>
     <w:unhideWhenUsed/>
   </w:style>
-  <w:style w:type="paragraph" w:styleId="Akapitzlist">
+  <w:style w:type="paragraph" w:styleId="ListParagraph">
     <w:name w:val="List Paragraph"/>
-    <w:basedOn w:val="Normalny"/>
+    <w:basedOn w:val="Normal"/>
     <w:uiPriority w:val="34"/>
     <w:qFormat/>
     <w:rsid w:val="008D0A86"/>

</xml_diff>

<commit_message>
C 3 4 update
</commit_message>
<xml_diff>
--- a/cwiczenia_4/zapytania.docx
+++ b/cwiczenia_4/zapytania.docx
@@ -1533,6 +1533,12 @@
           <w:lang w:val="en-US"/>
         </w:rPr>
         <w:t>limit 1</w:t>
+      </w:r>
+      <w:r>
+        <w:rPr>
+          <w:lang w:val="en-US"/>
+        </w:rPr>
+        <w:t xml:space="preserve"> </w:t>
       </w:r>
     </w:p>
     <w:sectPr>

</xml_diff>